<commit_message>
Help on Teleport improvements
</commit_message>
<xml_diff>
--- a/Doc/Unreal Engine 4.27 - VR template for Quest 2.docx
+++ b/Doc/Unreal Engine 4.27 - VR template for Quest 2.docx
@@ -1251,20 +1251,7 @@
           <w:szCs w:val="22"/>
           <w:lang w:val="en-US" w:eastAsia="ko-KR" w:bidi="ar-SA"/>
         </w:rPr>
-        <w:t xml:space="preserve">VR Template &gt; </w:t>
-      </w:r>
-      <w:r>
-        <w:rPr>
-          <w:rFonts w:eastAsia="맑은 고딕" w:cs="" w:cstheme="minorBidi" w:eastAsiaTheme="minorEastAsia"/>
-          <w:b w:val="false"/>
-          <w:bCs w:val="false"/>
-          <w:color w:val="B00000"/>
-          <w:kern w:val="0"/>
-          <w:sz w:val="22"/>
-          <w:szCs w:val="22"/>
-          <w:lang w:val="en-US" w:eastAsia="ko-KR" w:bidi="ar-SA"/>
-        </w:rPr>
-        <w:t>Blueprints &gt; VR Pawn</w:t>
+        <w:t>VR Template &gt; Blueprints &gt; VR Pawn</w:t>
       </w:r>
     </w:p>
     <w:p>
@@ -1354,20 +1341,7 @@
           <w:szCs w:val="22"/>
           <w:lang w:val="en-US" w:eastAsia="ko-KR" w:bidi="ar-SA"/>
         </w:rPr>
-        <w:t xml:space="preserve"> function &gt; </w:t>
-      </w:r>
-      <w:r>
-        <w:rPr>
-          <w:rFonts w:eastAsia="맑은 고딕" w:cs="" w:cstheme="minorBidi" w:eastAsiaTheme="minorEastAsia"/>
-          <w:b w:val="false"/>
-          <w:bCs w:val="false"/>
-          <w:color w:val="auto"/>
-          <w:kern w:val="0"/>
-          <w:sz w:val="22"/>
-          <w:szCs w:val="22"/>
-          <w:lang w:val="en-US" w:eastAsia="ko-KR" w:bidi="ar-SA"/>
-        </w:rPr>
-        <w:t>Open Graph</w:t>
+        <w:t xml:space="preserve"> function &gt; Open Graph</w:t>
       </w:r>
     </w:p>
     <w:p>
@@ -1435,7 +1409,16 @@
         </w:rPr>
       </w:pPr>
       <w:r>
-        <w:rPr/>
+        <w:rPr>
+          <w:rFonts w:eastAsia="맑은 고딕" w:cs="" w:cstheme="minorBidi" w:eastAsiaTheme="minorEastAsia"/>
+          <w:b w:val="false"/>
+          <w:bCs w:val="false"/>
+          <w:color w:val="auto"/>
+          <w:kern w:val="0"/>
+          <w:sz w:val="22"/>
+          <w:szCs w:val="22"/>
+          <w:lang w:val="en-US" w:eastAsia="ko-KR" w:bidi="ar-SA"/>
+        </w:rPr>
       </w:r>
     </w:p>
     <w:p>
@@ -1511,20 +1494,7 @@
           <w:szCs w:val="22"/>
           <w:lang w:val="en-US" w:eastAsia="ko-KR" w:bidi="ar-SA"/>
         </w:rPr>
-        <w:t>Within</w:t>
-      </w:r>
-      <w:r>
-        <w:rPr>
-          <w:rFonts w:eastAsia="맑은 고딕" w:cs="" w:cstheme="minorBidi" w:eastAsiaTheme="minorEastAsia"/>
-          <w:b w:val="false"/>
-          <w:bCs w:val="false"/>
-          <w:color w:val="auto"/>
-          <w:kern w:val="0"/>
-          <w:sz w:val="22"/>
-          <w:szCs w:val="22"/>
-          <w:lang w:val="en-US" w:eastAsia="ko-KR" w:bidi="ar-SA"/>
-        </w:rPr>
-        <w:t xml:space="preserve"> “Movement AxisInput Right – Teleport”, </w:t>
+        <w:t xml:space="preserve">Within “Movement AxisInput Right – Teleport”, </w:t>
       </w:r>
     </w:p>
     <w:p>
@@ -1641,33 +1611,7 @@
           <w:szCs w:val="22"/>
           <w:lang w:val="en-US" w:eastAsia="ko-KR" w:bidi="ar-SA"/>
         </w:rPr>
-        <w:t>InputAxis MovementAxis</w:t>
-      </w:r>
-      <w:r>
-        <w:rPr>
-          <w:rFonts w:eastAsia="맑은 고딕" w:cs="" w:cstheme="minorBidi" w:eastAsiaTheme="minorEastAsia"/>
-          <w:b w:val="false"/>
-          <w:bCs w:val="false"/>
-          <w:color w:val="B00000"/>
-          <w:kern w:val="0"/>
-          <w:sz w:val="22"/>
-          <w:szCs w:val="22"/>
-          <w:lang w:val="en-US" w:eastAsia="ko-KR" w:bidi="ar-SA"/>
-        </w:rPr>
-        <w:t>Right</w:t>
-      </w:r>
-      <w:r>
-        <w:rPr>
-          <w:rFonts w:eastAsia="맑은 고딕" w:cs="" w:cstheme="minorBidi" w:eastAsiaTheme="minorEastAsia"/>
-          <w:b w:val="false"/>
-          <w:bCs w:val="false"/>
-          <w:color w:val="B00000"/>
-          <w:kern w:val="0"/>
-          <w:sz w:val="22"/>
-          <w:szCs w:val="22"/>
-          <w:lang w:val="en-US" w:eastAsia="ko-KR" w:bidi="ar-SA"/>
-        </w:rPr>
-        <w:t>_Y</w:t>
+        <w:t>InputAxis MovementAxisRight_Y</w:t>
       </w:r>
       <w:r>
         <w:rPr>
@@ -1823,33 +1767,7 @@
           <w:szCs w:val="22"/>
           <w:lang w:val="en-US" w:eastAsia="ko-KR" w:bidi="ar-SA"/>
         </w:rPr>
-        <w:t>MotionController</w:t>
-      </w:r>
-      <w:r>
-        <w:rPr>
-          <w:rFonts w:eastAsia="맑은 고딕" w:cs="" w:cstheme="minorBidi" w:eastAsiaTheme="minorEastAsia"/>
-          <w:b/>
-          <w:bCs/>
-          <w:color w:val="auto"/>
-          <w:kern w:val="0"/>
-          <w:sz w:val="22"/>
-          <w:szCs w:val="22"/>
-          <w:lang w:val="en-US" w:eastAsia="ko-KR" w:bidi="ar-SA"/>
-        </w:rPr>
-        <w:t>Right</w:t>
-      </w:r>
-      <w:r>
-        <w:rPr>
-          <w:rFonts w:eastAsia="맑은 고딕" w:cs="" w:cstheme="minorBidi" w:eastAsiaTheme="minorEastAsia"/>
-          <w:b/>
-          <w:bCs/>
-          <w:color w:val="auto"/>
-          <w:kern w:val="0"/>
-          <w:sz w:val="22"/>
-          <w:szCs w:val="22"/>
-          <w:lang w:val="en-US" w:eastAsia="ko-KR" w:bidi="ar-SA"/>
-        </w:rPr>
-        <w:t xml:space="preserve">Aim </w:t>
+        <w:t xml:space="preserve">MotionControllerRightAim </w:t>
       </w:r>
       <w:r>
         <w:rPr>
@@ -1990,20 +1908,7 @@
           <w:szCs w:val="22"/>
           <w:lang w:val="en-US" w:eastAsia="ko-KR" w:bidi="ar-SA"/>
         </w:rPr>
-        <w:t>Set “Debug” to TRUE, and ajust Debug Color, Line Thickness...</w:t>
-      </w:r>
-      <w:r>
-        <w:rPr>
-          <w:rFonts w:eastAsia="맑은 고딕" w:cs="" w:cstheme="minorBidi" w:eastAsiaTheme="minorEastAsia"/>
-          <w:b w:val="false"/>
-          <w:bCs w:val="false"/>
-          <w:color w:val="auto"/>
-          <w:kern w:val="0"/>
-          <w:sz w:val="22"/>
-          <w:szCs w:val="22"/>
-          <w:lang w:val="en-US" w:eastAsia="ko-KR" w:bidi="ar-SA"/>
-        </w:rPr>
-        <w:t xml:space="preserve"> </w:t>
+        <w:t xml:space="preserve">Set “Debug” to TRUE, and ajust Debug Color, Line Thickness... </w:t>
       </w:r>
     </w:p>
     <w:p>

</xml_diff>